<commit_message>
Cases, Users, & Criminal Model Created
</commit_message>
<xml_diff>
--- a/Final Documents.docx
+++ b/Final Documents.docx
@@ -9009,21 +9009,7 @@
           <w:rFonts w:ascii="Times New Roman" w:hAnsi="Times New Roman" w:cs="Times New Roman"/>
           <w:sz w:val="24"/>
         </w:rPr>
-        <w:t>web-based application accessible</w:t>
-      </w:r>
-      <w:r>
-        <w:rPr>
-          <w:rFonts w:ascii="Times New Roman" w:hAnsi="Times New Roman" w:cs="Times New Roman"/>
-          <w:sz w:val="24"/>
-        </w:rPr>
-        <w:t xml:space="preserve"> </w:t>
-      </w:r>
-      <w:r>
-        <w:rPr>
-          <w:rFonts w:ascii="Times New Roman" w:hAnsi="Times New Roman" w:cs="Times New Roman"/>
-          <w:sz w:val="24"/>
-        </w:rPr>
-        <w:t>globally</w:t>
+        <w:t>web-based application accessible globally</w:t>
       </w:r>
       <w:r>
         <w:rPr>
@@ -10440,7 +10426,7 @@
           <v:shape id="_x0000_i1026" type="#_x0000_t75" style="width:530.9pt;height:462.7pt" o:ole="">
             <v:imagedata r:id="rId11" o:title=""/>
           </v:shape>
-          <o:OLEObject Type="Embed" ProgID="Visio.Drawing.15" ShapeID="_x0000_i1026" DrawAspect="Content" ObjectID="_1832687243" r:id="rId12"/>
+          <o:OLEObject Type="Embed" ProgID="Visio.Drawing.15" ShapeID="_x0000_i1026" DrawAspect="Content" ObjectID="_1832939956" r:id="rId12"/>
         </w:object>
       </w:r>
     </w:p>
@@ -10697,7 +10683,7 @@
           <v:shape id="_x0000_i1027" type="#_x0000_t75" style="width:490.85pt;height:483.35pt" o:ole="">
             <v:imagedata r:id="rId13" o:title=""/>
           </v:shape>
-          <o:OLEObject Type="Embed" ProgID="Visio.Drawing.15" ShapeID="_x0000_i1027" DrawAspect="Content" ObjectID="_1832687244" r:id="rId14"/>
+          <o:OLEObject Type="Embed" ProgID="Visio.Drawing.15" ShapeID="_x0000_i1027" DrawAspect="Content" ObjectID="_1832939957" r:id="rId14"/>
         </w:object>
       </w:r>
     </w:p>
@@ -10807,51 +10793,25 @@
       <w:r>
         <w:t xml:space="preserve">Table </w:t>
       </w:r>
-      <w:r>
-        <w:fldChar w:fldCharType="begin"/>
-      </w:r>
-      <w:r>
-        <w:instrText xml:space="preserve"> STYLEREF 1 \s </w:instrText>
-      </w:r>
-      <w:r>
-        <w:fldChar w:fldCharType="separate"/>
-      </w:r>
-      <w:r>
-        <w:rPr>
-          <w:noProof/>
-        </w:rPr>
-        <w:t>3</w:t>
-      </w:r>
-      <w:r>
-        <w:rPr>
-          <w:noProof/>
-        </w:rPr>
-        <w:fldChar w:fldCharType="end"/>
-      </w:r>
+      <w:fldSimple w:instr=" STYLEREF 1 \s ">
+        <w:r>
+          <w:rPr>
+            <w:noProof/>
+          </w:rPr>
+          <w:t>3</w:t>
+        </w:r>
+      </w:fldSimple>
       <w:r>
         <w:noBreakHyphen/>
       </w:r>
-      <w:r>
-        <w:fldChar w:fldCharType="begin"/>
-      </w:r>
-      <w:r>
-        <w:instrText xml:space="preserve"> SEQ Table \* ARABIC \s 1 </w:instrText>
-      </w:r>
-      <w:r>
-        <w:fldChar w:fldCharType="separate"/>
-      </w:r>
-      <w:r>
-        <w:rPr>
-          <w:noProof/>
-        </w:rPr>
-        <w:t>2</w:t>
-      </w:r>
-      <w:r>
-        <w:rPr>
-          <w:noProof/>
-        </w:rPr>
-        <w:fldChar w:fldCharType="end"/>
-      </w:r>
+      <w:fldSimple w:instr=" SEQ Table \* ARABIC \s 1 ">
+        <w:r>
+          <w:rPr>
+            <w:noProof/>
+          </w:rPr>
+          <w:t>2</w:t>
+        </w:r>
+      </w:fldSimple>
       <w:r>
         <w:t>: Data Dictionary for Criminal</w:t>
       </w:r>
@@ -11016,7 +10976,6 @@
                 <w:sz w:val="24"/>
               </w:rPr>
             </w:pPr>
-            <w:proofErr w:type="spellStart"/>
             <w:r>
               <w:rPr>
                 <w:rFonts w:ascii="Times New Roman" w:hAnsi="Times New Roman" w:cs="Times New Roman"/>
@@ -11024,7 +10983,6 @@
               </w:rPr>
               <w:t>IDNumber</w:t>
             </w:r>
-            <w:proofErr w:type="spellEnd"/>
           </w:p>
         </w:tc>
         <w:tc>
@@ -11045,7 +11003,7 @@
                 <w:rFonts w:ascii="Times New Roman" w:hAnsi="Times New Roman" w:cs="Times New Roman"/>
                 <w:sz w:val="24"/>
               </w:rPr>
-              <w:t>VARCHAR</w:t>
+              <w:t>Int</w:t>
             </w:r>
             <w:r>
               <w:rPr>
@@ -11226,7 +11184,6 @@
                 <w:sz w:val="24"/>
               </w:rPr>
             </w:pPr>
-            <w:proofErr w:type="spellStart"/>
             <w:r>
               <w:rPr>
                 <w:rFonts w:ascii="Times New Roman" w:hAnsi="Times New Roman" w:cs="Times New Roman"/>
@@ -11234,7 +11191,6 @@
               </w:rPr>
               <w:t>MiddleName</w:t>
             </w:r>
-            <w:proofErr w:type="spellEnd"/>
           </w:p>
         </w:tc>
         <w:tc>
@@ -11852,7 +11808,6 @@
                 <w:sz w:val="24"/>
               </w:rPr>
             </w:pPr>
-            <w:proofErr w:type="spellStart"/>
             <w:r>
               <w:rPr>
                 <w:rFonts w:ascii="Times New Roman" w:hAnsi="Times New Roman" w:cs="Times New Roman"/>
@@ -11867,7 +11822,6 @@
               </w:rPr>
               <w:t>Level</w:t>
             </w:r>
-            <w:proofErr w:type="spellEnd"/>
           </w:p>
         </w:tc>
         <w:tc>
@@ -11967,7 +11921,6 @@
                 <w:sz w:val="24"/>
               </w:rPr>
             </w:pPr>
-            <w:proofErr w:type="spellStart"/>
             <w:r>
               <w:rPr>
                 <w:rFonts w:ascii="Times New Roman" w:hAnsi="Times New Roman" w:cs="Times New Roman"/>
@@ -11982,7 +11935,6 @@
               </w:rPr>
               <w:t>Type</w:t>
             </w:r>
-            <w:proofErr w:type="spellEnd"/>
           </w:p>
         </w:tc>
         <w:tc>
@@ -12300,7 +12252,6 @@
                 <w:sz w:val="24"/>
               </w:rPr>
             </w:pPr>
-            <w:proofErr w:type="spellStart"/>
             <w:r>
               <w:rPr>
                 <w:rFonts w:ascii="Times New Roman" w:hAnsi="Times New Roman" w:cs="Times New Roman"/>
@@ -12315,7 +12266,6 @@
               </w:rPr>
               <w:t>ID</w:t>
             </w:r>
-            <w:proofErr w:type="spellEnd"/>
           </w:p>
         </w:tc>
         <w:tc>
@@ -12733,7 +12683,6 @@
                 <w:sz w:val="24"/>
               </w:rPr>
             </w:pPr>
-            <w:proofErr w:type="spellStart"/>
             <w:r>
               <w:rPr>
                 <w:rFonts w:ascii="Times New Roman" w:hAnsi="Times New Roman" w:cs="Times New Roman"/>
@@ -12741,7 +12690,6 @@
               </w:rPr>
               <w:t>IDNumber</w:t>
             </w:r>
-            <w:proofErr w:type="spellEnd"/>
           </w:p>
         </w:tc>
         <w:tc>
@@ -12957,7 +12905,6 @@
                 <w:sz w:val="24"/>
               </w:rPr>
             </w:pPr>
-            <w:proofErr w:type="spellStart"/>
             <w:r>
               <w:rPr>
                 <w:rFonts w:ascii="Times New Roman" w:hAnsi="Times New Roman" w:cs="Times New Roman"/>
@@ -12965,7 +12912,6 @@
               </w:rPr>
               <w:t>MiddleName</w:t>
             </w:r>
-            <w:proofErr w:type="spellEnd"/>
           </w:p>
         </w:tc>
         <w:tc>
@@ -13691,7 +13637,6 @@
                 <w:sz w:val="24"/>
               </w:rPr>
             </w:pPr>
-            <w:proofErr w:type="spellStart"/>
             <w:r>
               <w:rPr>
                 <w:rFonts w:ascii="Times New Roman" w:hAnsi="Times New Roman" w:cs="Times New Roman"/>
@@ -13699,7 +13644,6 @@
               </w:rPr>
               <w:t>MessageNum</w:t>
             </w:r>
-            <w:proofErr w:type="spellEnd"/>
           </w:p>
         </w:tc>
         <w:tc>
@@ -13715,7 +13659,6 @@
                 <w:sz w:val="24"/>
               </w:rPr>
             </w:pPr>
-            <w:proofErr w:type="gramStart"/>
             <w:r>
               <w:rPr>
                 <w:rFonts w:ascii="Times New Roman" w:hAnsi="Times New Roman" w:cs="Times New Roman"/>
@@ -13723,7 +13666,6 @@
               </w:rPr>
               <w:t>Int(</w:t>
             </w:r>
-            <w:proofErr w:type="gramEnd"/>
             <w:r>
               <w:rPr>
                 <w:rFonts w:ascii="Times New Roman" w:hAnsi="Times New Roman" w:cs="Times New Roman"/>
@@ -13823,7 +13765,6 @@
                 <w:sz w:val="24"/>
               </w:rPr>
             </w:pPr>
-            <w:proofErr w:type="gramStart"/>
             <w:r>
               <w:rPr>
                 <w:rFonts w:ascii="Times New Roman" w:hAnsi="Times New Roman" w:cs="Times New Roman"/>
@@ -13836,15 +13777,7 @@
                 <w:rFonts w:ascii="Times New Roman" w:hAnsi="Times New Roman" w:cs="Times New Roman"/>
                 <w:sz w:val="24"/>
               </w:rPr>
-              <w:t>(</w:t>
-            </w:r>
-            <w:proofErr w:type="gramEnd"/>
-            <w:r>
-              <w:rPr>
-                <w:rFonts w:ascii="Times New Roman" w:hAnsi="Times New Roman" w:cs="Times New Roman"/>
-                <w:sz w:val="24"/>
-              </w:rPr>
-              <w:t>3</w:t>
+              <w:t>(3</w:t>
             </w:r>
             <w:r>
               <w:rPr>
@@ -13941,7 +13874,6 @@
                 <w:sz w:val="24"/>
               </w:rPr>
             </w:pPr>
-            <w:proofErr w:type="gramStart"/>
             <w:r>
               <w:rPr>
                 <w:rFonts w:ascii="Times New Roman" w:hAnsi="Times New Roman" w:cs="Times New Roman"/>
@@ -13954,15 +13886,7 @@
                 <w:rFonts w:ascii="Times New Roman" w:hAnsi="Times New Roman" w:cs="Times New Roman"/>
                 <w:sz w:val="24"/>
               </w:rPr>
-              <w:t>(</w:t>
-            </w:r>
-            <w:proofErr w:type="gramEnd"/>
-            <w:r>
-              <w:rPr>
-                <w:rFonts w:ascii="Times New Roman" w:hAnsi="Times New Roman" w:cs="Times New Roman"/>
-                <w:sz w:val="24"/>
-              </w:rPr>
-              <w:t>12</w:t>
+              <w:t>(12</w:t>
             </w:r>
             <w:r>
               <w:rPr>
@@ -14056,7 +13980,6 @@
                 <w:sz w:val="24"/>
               </w:rPr>
             </w:pPr>
-            <w:proofErr w:type="gramStart"/>
             <w:r>
               <w:rPr>
                 <w:rFonts w:ascii="Times New Roman" w:hAnsi="Times New Roman" w:cs="Times New Roman"/>
@@ -14069,15 +13992,7 @@
                 <w:rFonts w:ascii="Times New Roman" w:hAnsi="Times New Roman" w:cs="Times New Roman"/>
                 <w:sz w:val="24"/>
               </w:rPr>
-              <w:t>(</w:t>
-            </w:r>
-            <w:proofErr w:type="gramEnd"/>
-            <w:r>
-              <w:rPr>
-                <w:rFonts w:ascii="Times New Roman" w:hAnsi="Times New Roman" w:cs="Times New Roman"/>
-                <w:sz w:val="24"/>
-              </w:rPr>
-              <w:t>12</w:t>
+              <w:t>(12</w:t>
             </w:r>
             <w:r>
               <w:rPr>
@@ -14174,21 +14089,12 @@
                 <w:sz w:val="24"/>
               </w:rPr>
             </w:pPr>
-            <w:proofErr w:type="gramStart"/>
-            <w:r>
-              <w:rPr>
-                <w:rFonts w:ascii="Times New Roman" w:hAnsi="Times New Roman" w:cs="Times New Roman"/>
-                <w:sz w:val="24"/>
-              </w:rPr>
-              <w:t>Date(</w:t>
-            </w:r>
-            <w:proofErr w:type="gramEnd"/>
-            <w:r>
-              <w:rPr>
-                <w:rFonts w:ascii="Times New Roman" w:hAnsi="Times New Roman" w:cs="Times New Roman"/>
-                <w:sz w:val="24"/>
-              </w:rPr>
-              <w:t>12)</w:t>
+            <w:r>
+              <w:rPr>
+                <w:rFonts w:ascii="Times New Roman" w:hAnsi="Times New Roman" w:cs="Times New Roman"/>
+                <w:sz w:val="24"/>
+              </w:rPr>
+              <w:t>Date(12)</w:t>
             </w:r>
           </w:p>
         </w:tc>
@@ -14275,7 +14181,6 @@
                 <w:sz w:val="24"/>
               </w:rPr>
             </w:pPr>
-            <w:proofErr w:type="gramStart"/>
             <w:r>
               <w:rPr>
                 <w:rFonts w:ascii="Times New Roman" w:hAnsi="Times New Roman" w:cs="Times New Roman"/>
@@ -14288,15 +14193,7 @@
                 <w:rFonts w:ascii="Times New Roman" w:hAnsi="Times New Roman" w:cs="Times New Roman"/>
                 <w:sz w:val="24"/>
               </w:rPr>
-              <w:t>(</w:t>
-            </w:r>
-            <w:proofErr w:type="gramEnd"/>
-            <w:r>
-              <w:rPr>
-                <w:rFonts w:ascii="Times New Roman" w:hAnsi="Times New Roman" w:cs="Times New Roman"/>
-                <w:sz w:val="24"/>
-              </w:rPr>
-              <w:t>500</w:t>
+              <w:t>(500</w:t>
             </w:r>
             <w:r>
               <w:rPr>
@@ -14354,7 +14251,6 @@
           <w:sz w:val="24"/>
           <w:u w:val="single"/>
         </w:rPr>
-        <w:lastRenderedPageBreak/>
         <w:t xml:space="preserve">Data Dictionary for </w:t>
       </w:r>
       <w:r>
@@ -14376,51 +14272,25 @@
       <w:r>
         <w:t xml:space="preserve">Table </w:t>
       </w:r>
-      <w:r>
-        <w:fldChar w:fldCharType="begin"/>
-      </w:r>
-      <w:r>
-        <w:instrText xml:space="preserve"> STYLEREF 1 \s </w:instrText>
-      </w:r>
-      <w:r>
-        <w:fldChar w:fldCharType="separate"/>
-      </w:r>
-      <w:r>
-        <w:rPr>
-          <w:noProof/>
-        </w:rPr>
-        <w:t>3</w:t>
-      </w:r>
-      <w:r>
-        <w:rPr>
-          <w:noProof/>
-        </w:rPr>
-        <w:fldChar w:fldCharType="end"/>
-      </w:r>
+      <w:fldSimple w:instr=" STYLEREF 1 \s ">
+        <w:r>
+          <w:rPr>
+            <w:noProof/>
+          </w:rPr>
+          <w:t>3</w:t>
+        </w:r>
+      </w:fldSimple>
       <w:r>
         <w:noBreakHyphen/>
       </w:r>
-      <w:r>
-        <w:fldChar w:fldCharType="begin"/>
-      </w:r>
-      <w:r>
-        <w:instrText xml:space="preserve"> SEQ Table \* ARABIC \s 1 </w:instrText>
-      </w:r>
-      <w:r>
-        <w:fldChar w:fldCharType="separate"/>
-      </w:r>
-      <w:r>
-        <w:rPr>
-          <w:noProof/>
-        </w:rPr>
-        <w:t>5</w:t>
-      </w:r>
-      <w:r>
-        <w:rPr>
-          <w:noProof/>
-        </w:rPr>
-        <w:fldChar w:fldCharType="end"/>
-      </w:r>
+      <w:fldSimple w:instr=" SEQ Table \* ARABIC \s 1 ">
+        <w:r>
+          <w:rPr>
+            <w:noProof/>
+          </w:rPr>
+          <w:t>5</w:t>
+        </w:r>
+      </w:fldSimple>
       <w:r>
         <w:t>: Data Dictionary for Employee</w:t>
       </w:r>
@@ -14581,7 +14451,6 @@
               <w:spacing w:line="360" w:lineRule="auto"/>
               <w:cnfStyle w:val="000000100000" w:firstRow="0" w:lastRow="0" w:firstColumn="0" w:lastColumn="0" w:oddVBand="0" w:evenVBand="0" w:oddHBand="1" w:evenHBand="0" w:firstRowFirstColumn="0" w:firstRowLastColumn="0" w:lastRowFirstColumn="0" w:lastRowLastColumn="0"/>
             </w:pPr>
-            <w:proofErr w:type="spellStart"/>
             <w:r>
               <w:rPr>
                 <w:rFonts w:ascii="Times New Roman" w:hAnsi="Times New Roman" w:cs="Times New Roman"/>
@@ -14592,7 +14461,6 @@
             <w:r>
               <w:t>Number</w:t>
             </w:r>
-            <w:proofErr w:type="spellEnd"/>
           </w:p>
         </w:tc>
         <w:tc>
@@ -14794,7 +14662,6 @@
                 <w:sz w:val="24"/>
               </w:rPr>
             </w:pPr>
-            <w:proofErr w:type="spellStart"/>
             <w:r>
               <w:rPr>
                 <w:rFonts w:ascii="Times New Roman" w:hAnsi="Times New Roman" w:cs="Times New Roman"/>
@@ -14802,7 +14669,6 @@
               </w:rPr>
               <w:t>MiddleName</w:t>
             </w:r>
-            <w:proofErr w:type="spellEnd"/>
           </w:p>
         </w:tc>
         <w:tc>
@@ -15427,7 +15293,6 @@
                 <w:sz w:val="24"/>
               </w:rPr>
             </w:pPr>
-            <w:proofErr w:type="spellStart"/>
             <w:r>
               <w:rPr>
                 <w:rFonts w:ascii="Times New Roman" w:hAnsi="Times New Roman" w:cs="Times New Roman"/>
@@ -15435,7 +15300,6 @@
               </w:rPr>
               <w:t>RandomID</w:t>
             </w:r>
-            <w:proofErr w:type="spellEnd"/>
           </w:p>
         </w:tc>
         <w:tc>
@@ -15656,51 +15520,25 @@
       <w:r>
         <w:t xml:space="preserve">Table </w:t>
       </w:r>
-      <w:r>
-        <w:fldChar w:fldCharType="begin"/>
-      </w:r>
-      <w:r>
-        <w:instrText xml:space="preserve"> STYLEREF 1 \s </w:instrText>
-      </w:r>
-      <w:r>
-        <w:fldChar w:fldCharType="separate"/>
-      </w:r>
-      <w:r>
-        <w:rPr>
-          <w:noProof/>
-        </w:rPr>
-        <w:t>3</w:t>
-      </w:r>
-      <w:r>
-        <w:rPr>
-          <w:noProof/>
-        </w:rPr>
-        <w:fldChar w:fldCharType="end"/>
-      </w:r>
+      <w:fldSimple w:instr=" STYLEREF 1 \s ">
+        <w:r>
+          <w:rPr>
+            <w:noProof/>
+          </w:rPr>
+          <w:t>3</w:t>
+        </w:r>
+      </w:fldSimple>
       <w:r>
         <w:noBreakHyphen/>
       </w:r>
-      <w:r>
-        <w:fldChar w:fldCharType="begin"/>
-      </w:r>
-      <w:r>
-        <w:instrText xml:space="preserve"> SEQ Table \* ARABIC \s 1 </w:instrText>
-      </w:r>
-      <w:r>
-        <w:fldChar w:fldCharType="separate"/>
-      </w:r>
-      <w:r>
-        <w:rPr>
-          <w:noProof/>
-        </w:rPr>
-        <w:t>6</w:t>
-      </w:r>
-      <w:r>
-        <w:rPr>
-          <w:noProof/>
-        </w:rPr>
-        <w:fldChar w:fldCharType="end"/>
-      </w:r>
+      <w:fldSimple w:instr=" SEQ Table \* ARABIC \s 1 ">
+        <w:r>
+          <w:rPr>
+            <w:noProof/>
+          </w:rPr>
+          <w:t>6</w:t>
+        </w:r>
+      </w:fldSimple>
       <w:r>
         <w:t>: Data Dictionary for Case</w:t>
       </w:r>
@@ -15861,7 +15699,6 @@
               <w:spacing w:line="360" w:lineRule="auto"/>
               <w:cnfStyle w:val="000000100000" w:firstRow="0" w:lastRow="0" w:firstColumn="0" w:lastColumn="0" w:oddVBand="0" w:evenVBand="0" w:oddHBand="1" w:evenHBand="0" w:firstRowFirstColumn="0" w:firstRowLastColumn="0" w:lastRowFirstColumn="0" w:lastRowLastColumn="0"/>
             </w:pPr>
-            <w:proofErr w:type="spellStart"/>
             <w:r>
               <w:rPr>
                 <w:rFonts w:ascii="Times New Roman" w:hAnsi="Times New Roman" w:cs="Times New Roman"/>
@@ -15869,7 +15706,6 @@
               </w:rPr>
               <w:t>RandomID</w:t>
             </w:r>
-            <w:proofErr w:type="spellEnd"/>
           </w:p>
         </w:tc>
         <w:tc>
@@ -15976,7 +15812,6 @@
                 <w:sz w:val="24"/>
               </w:rPr>
             </w:pPr>
-            <w:proofErr w:type="spellStart"/>
             <w:r>
               <w:rPr>
                 <w:rFonts w:ascii="Times New Roman" w:hAnsi="Times New Roman" w:cs="Times New Roman"/>
@@ -15984,7 +15819,6 @@
               </w:rPr>
               <w:t>CaseName</w:t>
             </w:r>
-            <w:proofErr w:type="spellEnd"/>
           </w:p>
         </w:tc>
         <w:tc>
@@ -16080,7 +15914,6 @@
                 <w:sz w:val="24"/>
               </w:rPr>
             </w:pPr>
-            <w:proofErr w:type="spellStart"/>
             <w:r>
               <w:rPr>
                 <w:rFonts w:ascii="Times New Roman" w:hAnsi="Times New Roman" w:cs="Times New Roman"/>
@@ -16088,7 +15921,6 @@
               </w:rPr>
               <w:t>CaseType</w:t>
             </w:r>
-            <w:proofErr w:type="spellEnd"/>
           </w:p>
         </w:tc>
         <w:tc>
@@ -16188,7 +16020,6 @@
                 <w:sz w:val="24"/>
               </w:rPr>
             </w:pPr>
-            <w:proofErr w:type="spellStart"/>
             <w:r>
               <w:rPr>
                 <w:rFonts w:ascii="Times New Roman" w:hAnsi="Times New Roman" w:cs="Times New Roman"/>
@@ -16196,7 +16027,6 @@
               </w:rPr>
               <w:t>AttackedBy</w:t>
             </w:r>
-            <w:proofErr w:type="spellEnd"/>
           </w:p>
         </w:tc>
         <w:tc>
@@ -16289,6 +16119,7 @@
                 <w:rFonts w:ascii="Times New Roman" w:hAnsi="Times New Roman" w:cs="Times New Roman"/>
                 <w:sz w:val="24"/>
               </w:rPr>
+              <w:lastRenderedPageBreak/>
               <w:t>5</w:t>
             </w:r>
           </w:p>
@@ -16306,7 +16137,6 @@
                 <w:sz w:val="24"/>
               </w:rPr>
             </w:pPr>
-            <w:proofErr w:type="spellStart"/>
             <w:r>
               <w:rPr>
                 <w:rFonts w:ascii="Times New Roman" w:hAnsi="Times New Roman" w:cs="Times New Roman"/>
@@ -16314,7 +16144,6 @@
               </w:rPr>
               <w:t>AttackedTo</w:t>
             </w:r>
-            <w:proofErr w:type="spellEnd"/>
           </w:p>
         </w:tc>
         <w:tc>
@@ -16421,7 +16250,6 @@
                 <w:sz w:val="24"/>
               </w:rPr>
             </w:pPr>
-            <w:proofErr w:type="spellStart"/>
             <w:r>
               <w:rPr>
                 <w:rFonts w:ascii="Times New Roman" w:hAnsi="Times New Roman" w:cs="Times New Roman"/>
@@ -16429,7 +16257,6 @@
               </w:rPr>
               <w:t>AddedDate</w:t>
             </w:r>
-            <w:proofErr w:type="spellEnd"/>
           </w:p>
         </w:tc>
         <w:tc>
@@ -16528,7 +16355,6 @@
           <w:color w:val="auto"/>
           <w:sz w:val="36"/>
         </w:rPr>
-        <w:lastRenderedPageBreak/>
         <w:t>CHAPTER F</w:t>
       </w:r>
       <w:bookmarkEnd w:id="77"/>
@@ -16664,15 +16490,7 @@
           <w:sz w:val="24"/>
           <w:szCs w:val="24"/>
         </w:rPr>
-        <w:t xml:space="preserve">is </w:t>
-      </w:r>
-      <w:r>
-        <w:rPr>
-          <w:rFonts w:ascii="Times New Roman" w:hAnsi="Times New Roman" w:cs="Times New Roman"/>
-          <w:sz w:val="24"/>
-          <w:szCs w:val="24"/>
-        </w:rPr>
-        <w:t xml:space="preserve">designed to solve the challenges of criminal identification and case management on a </w:t>
+        <w:t xml:space="preserve">is designed to solve the challenges of criminal identification and case management on a </w:t>
       </w:r>
       <w:r>
         <w:rPr>
@@ -17267,6 +17085,7 @@
           <w:sz w:val="24"/>
           <w:u w:val="single"/>
         </w:rPr>
+        <w:lastRenderedPageBreak/>
         <w:t>Reliability</w:t>
       </w:r>
       <w:r>
@@ -17426,7 +17245,6 @@
           <w:sz w:val="24"/>
           <w:u w:val="single"/>
         </w:rPr>
-        <w:lastRenderedPageBreak/>
         <w:t>Modifiability</w:t>
       </w:r>
       <w:r>
@@ -18002,6 +17820,7 @@
           <w:b/>
           <w:color w:val="auto"/>
         </w:rPr>
+        <w:lastRenderedPageBreak/>
         <w:t>Hardware/Software Mapping</w:t>
       </w:r>
       <w:bookmarkEnd w:id="93"/>
@@ -18100,7 +17919,6 @@
           <w:bCs/>
           <w:sz w:val="24"/>
         </w:rPr>
-        <w:lastRenderedPageBreak/>
         <w:t>Application Server:</w:t>
       </w:r>
     </w:p>
@@ -18301,6 +18119,7 @@
         <w:rPr>
           <w:noProof/>
         </w:rPr>
+        <w:lastRenderedPageBreak/>
         <w:drawing>
           <wp:inline distT="0" distB="0" distL="0" distR="0" wp14:anchorId="3BD1CD03" wp14:editId="505875A8">
             <wp:extent cx="6041390" cy="5049079"/>
@@ -18428,10 +18247,10 @@
       </w:pPr>
       <w:r>
         <w:object w:dxaOrig="16245" w:dyaOrig="12570" w14:anchorId="36B954A2">
-          <v:shape id="_x0000_i1029" type="#_x0000_t75" style="width:500.85pt;height:604.8pt" o:ole="">
+          <v:shape id="_x0000_i1028" type="#_x0000_t75" style="width:500.85pt;height:604.8pt" o:ole="">
             <v:imagedata r:id="rId16" o:title=""/>
           </v:shape>
-          <o:OLEObject Type="Embed" ProgID="Visio.Drawing.15" ShapeID="_x0000_i1029" DrawAspect="Content" ObjectID="_1832687245" r:id="rId17"/>
+          <o:OLEObject Type="Embed" ProgID="Visio.Drawing.15" ShapeID="_x0000_i1028" DrawAspect="Content" ObjectID="_1832939958" r:id="rId17"/>
         </w:object>
       </w:r>
     </w:p>
@@ -18724,7 +18543,7 @@
         <v:path o:extrusionok="f" gradientshapeok="t" o:connecttype="rect"/>
         <o:lock v:ext="edit" aspectratio="t"/>
       </v:shapetype>
-      <v:shape id="_x0000_i1255" type="#_x0000_t75" style="width:13.15pt;height:13.15pt" o:bullet="t">
+      <v:shape id="_x0000_i1031" type="#_x0000_t75" style="width:13.15pt;height:13.15pt" o:bullet="t">
         <v:imagedata r:id="rId1" o:title="BD21329_"/>
       </v:shape>
     </w:pict>
@@ -32665,6 +32484,7 @@
   <w:style w:type="character" w:default="1" w:styleId="DefaultParagraphFont">
     <w:name w:val="Default Paragraph Font"/>
     <w:uiPriority w:val="1"/>
+    <w:semiHidden/>
     <w:unhideWhenUsed/>
   </w:style>
   <w:style w:type="table" w:default="1" w:styleId="TableNormal">
@@ -36043,6 +35863,7 @@
     <w:rsid w:val="008A2FF8"/>
     <w:rsid w:val="008F0EEF"/>
     <w:rsid w:val="00910B9B"/>
+    <w:rsid w:val="00931E07"/>
     <w:rsid w:val="00942799"/>
     <w:rsid w:val="009A1DB8"/>
     <w:rsid w:val="009E5663"/>
@@ -36050,6 +35871,7 @@
     <w:rsid w:val="00A65A1A"/>
     <w:rsid w:val="00A67FBD"/>
     <w:rsid w:val="00B2035C"/>
+    <w:rsid w:val="00B275A6"/>
     <w:rsid w:val="00B54838"/>
     <w:rsid w:val="00B5791F"/>
     <w:rsid w:val="00B57B68"/>

</xml_diff>